<commit_message>
MODFLOW: v3.00.01: clean up tests.
git-svn-id: https://svn.oss.deltares.nl/repos/imod/trunk@54 8a8853d3-af7d-47ec-b359-4bd2096ba547
</commit_message>
<xml_diff>
--- a/MODFLOW/TESTBANK/1206764-000-BGS-0013-v1-m-iMOD tests.docx
+++ b/MODFLOW/TESTBANK/1206764-000-BGS-0013-v1-m-iMOD tests.docx
@@ -9,7 +9,15 @@
       </w:r>
       <w:proofErr w:type="spellEnd"/>
       <w:r>
-        <w:t xml:space="preserve"> of the iMOD tests</w:t>
+        <w:t xml:space="preserve"> of the </w:t>
+      </w:r>
+      <w:proofErr w:type="spellStart"/>
+      <w:r>
+        <w:t>iMOD</w:t>
+      </w:r>
+      <w:proofErr w:type="spellEnd"/>
+      <w:r>
+        <w:t xml:space="preserve"> tests</w:t>
       </w:r>
     </w:p>
     <w:p/>
@@ -150,86 +158,7 @@
         <w:rPr>
           <w:lang w:val="en-GB"/>
         </w:rPr>
-        <w:t xml:space="preserve"> In these text files are the for each output file (different percentile values of the difference in output) </w:t>
-      </w:r>
-      <w:r>
-        <w:rPr>
-          <w:lang w:val="en-GB"/>
-        </w:rPr>
-        <w:t xml:space="preserve">the statistics </w:t>
-      </w:r>
-      <w:r>
-        <w:rPr>
-          <w:lang w:val="en-GB"/>
-        </w:rPr>
-        <w:t xml:space="preserve">presented. </w:t>
-      </w:r>
-    </w:p>
-    <w:p>
-      <w:pPr>
-        <w:rPr>
-          <w:lang w:val="en-GB"/>
-        </w:rPr>
-      </w:pPr>
-    </w:p>
-    <w:p>
-      <w:pPr>
-        <w:rPr>
-          <w:lang w:val="en-GB"/>
-        </w:rPr>
-      </w:pPr>
-      <w:r>
-        <w:rPr>
-          <w:lang w:val="en-GB"/>
-        </w:rPr>
-        <w:t xml:space="preserve">The difference in calculated head in the HFB test model can be explained. </w:t>
-      </w:r>
-    </w:p>
-    <w:p>
-      <w:pPr>
-        <w:rPr>
-          <w:lang w:val="en-GB"/>
-        </w:rPr>
-      </w:pPr>
-      <w:r>
-        <w:rPr>
-          <w:lang w:val="en-GB"/>
-        </w:rPr>
-        <w:t xml:space="preserve">A </w:t>
-      </w:r>
-      <w:proofErr w:type="spellStart"/>
-      <w:r>
-        <w:rPr>
-          <w:lang w:val="en-GB"/>
-        </w:rPr>
-        <w:t>bugfix</w:t>
-      </w:r>
-      <w:proofErr w:type="spellEnd"/>
-      <w:r>
-        <w:rPr>
-          <w:lang w:val="en-GB"/>
-        </w:rPr>
-        <w:t xml:space="preserve"> is implemented in the algorithm to calculate the location of the end of gen file. </w:t>
-      </w:r>
-      <w:r>
-        <w:rPr>
-          <w:lang w:val="en-GB"/>
-        </w:rPr>
-        <w:t xml:space="preserve">This explains the difference in de </w:t>
-      </w:r>
-      <w:proofErr w:type="spellStart"/>
-      <w:r>
-        <w:rPr>
-          <w:lang w:val="en-GB"/>
-        </w:rPr>
-        <w:t>hfb</w:t>
-      </w:r>
-      <w:proofErr w:type="spellEnd"/>
-      <w:r>
-        <w:rPr>
-          <w:lang w:val="en-GB"/>
-        </w:rPr>
-        <w:t xml:space="preserve"> and model with all packages combined test-model.</w:t>
+        <w:t xml:space="preserve"> In these text files are the for each output file (different percentile values of the difference in output) the statistics presented. </w:t>
       </w:r>
     </w:p>
     <w:p>
@@ -10299,11 +10228,21 @@
           <w:r>
             <w:t>/</w:t>
           </w:r>
-          <w:fldSimple w:instr=" NUMPAGES  \* MERGEFORMAT ">
-            <w:r>
-              <w:t>2</w:t>
-            </w:r>
-          </w:fldSimple>
+          <w:r>
+            <w:fldChar w:fldCharType="begin"/>
+          </w:r>
+          <w:r>
+            <w:instrText xml:space="preserve"> NUMPAGES  \* MERGEFORMAT </w:instrText>
+          </w:r>
+          <w:r>
+            <w:fldChar w:fldCharType="separate"/>
+          </w:r>
+          <w:r>
+            <w:t>2</w:t>
+          </w:r>
+          <w:r>
+            <w:fldChar w:fldCharType="end"/>
+          </w:r>
         </w:p>
       </w:tc>
     </w:tr>
@@ -10703,11 +10642,21 @@
           <w:r>
             <w:t>/</w:t>
           </w:r>
-          <w:fldSimple w:instr=" NUMPAGES  \* MERGEFORMAT ">
-            <w:r>
-              <w:t>2</w:t>
-            </w:r>
-          </w:fldSimple>
+          <w:r>
+            <w:fldChar w:fldCharType="begin"/>
+          </w:r>
+          <w:r>
+            <w:instrText xml:space="preserve"> NUMPAGES  \* MERGEFORMAT </w:instrText>
+          </w:r>
+          <w:r>
+            <w:fldChar w:fldCharType="separate"/>
+          </w:r>
+          <w:r>
+            <w:t>2</w:t>
+          </w:r>
+          <w:r>
+            <w:fldChar w:fldCharType="end"/>
+          </w:r>
         </w:p>
       </w:tc>
     </w:tr>
@@ -11142,11 +11091,21 @@
           <w:pPr>
             <w:pStyle w:val="Huisstijl-Gegeven"/>
           </w:pPr>
-          <w:fldSimple w:instr=" NUMPAGES  \* MERGEFORMAT ">
-            <w:r>
-              <w:t>2</w:t>
-            </w:r>
-          </w:fldSimple>
+          <w:r>
+            <w:fldChar w:fldCharType="begin"/>
+          </w:r>
+          <w:r>
+            <w:instrText xml:space="preserve"> NUMPAGES  \* MERGEFORMAT </w:instrText>
+          </w:r>
+          <w:r>
+            <w:fldChar w:fldCharType="separate"/>
+          </w:r>
+          <w:r>
+            <w:t>2</w:t>
+          </w:r>
+          <w:r>
+            <w:fldChar w:fldCharType="end"/>
+          </w:r>
         </w:p>
       </w:tc>
       <w:tc>
@@ -12459,7 +12418,7 @@
   <w:style w:type="paragraph" w:default="1" w:styleId="Normal">
     <w:name w:val="Normal"/>
     <w:qFormat/>
-    <w:rsid w:val="0050120F"/>
+    <w:rsid w:val="00B11B0E"/>
     <w:pPr>
       <w:spacing w:line="255" w:lineRule="atLeast"/>
     </w:pPr>
@@ -12475,7 +12434,7 @@
     <w:basedOn w:val="Normal"/>
     <w:next w:val="Normal"/>
     <w:qFormat/>
-    <w:rsid w:val="0050120F"/>
+    <w:rsid w:val="00B11B0E"/>
     <w:pPr>
       <w:keepNext/>
       <w:keepLines/>
@@ -12497,7 +12456,7 @@
     <w:basedOn w:val="Heading1"/>
     <w:next w:val="Normal"/>
     <w:qFormat/>
-    <w:rsid w:val="0050120F"/>
+    <w:rsid w:val="00B11B0E"/>
     <w:pPr>
       <w:numPr>
         <w:ilvl w:val="1"/>
@@ -12517,7 +12476,7 @@
     <w:basedOn w:val="Heading2"/>
     <w:next w:val="Normal"/>
     <w:qFormat/>
-    <w:rsid w:val="0050120F"/>
+    <w:rsid w:val="00B11B0E"/>
     <w:pPr>
       <w:numPr>
         <w:ilvl w:val="2"/>
@@ -12535,7 +12494,7 @@
     <w:basedOn w:val="Heading3"/>
     <w:next w:val="Normal"/>
     <w:qFormat/>
-    <w:rsid w:val="0050120F"/>
+    <w:rsid w:val="00B11B0E"/>
     <w:pPr>
       <w:numPr>
         <w:ilvl w:val="3"/>
@@ -12553,7 +12512,7 @@
     <w:basedOn w:val="Heading4"/>
     <w:next w:val="Normal"/>
     <w:qFormat/>
-    <w:rsid w:val="0050120F"/>
+    <w:rsid w:val="00B11B0E"/>
     <w:pPr>
       <w:numPr>
         <w:ilvl w:val="4"/>
@@ -12571,7 +12530,7 @@
     <w:uiPriority w:val="1"/>
     <w:semiHidden/>
     <w:unhideWhenUsed/>
-    <w:rsid w:val="0050120F"/>
+    <w:rsid w:val="00B11B0E"/>
   </w:style>
   <w:style w:type="table" w:default="1" w:styleId="TableNormal">
     <w:name w:val="Normal Table"/>
@@ -12593,12 +12552,12 @@
     <w:uiPriority w:val="99"/>
     <w:semiHidden/>
     <w:unhideWhenUsed/>
-    <w:rsid w:val="0050120F"/>
+    <w:rsid w:val="00B11B0E"/>
   </w:style>
   <w:style w:type="paragraph" w:styleId="Header">
     <w:name w:val="header"/>
     <w:basedOn w:val="Normal"/>
-    <w:rsid w:val="0050120F"/>
+    <w:rsid w:val="00B11B0E"/>
     <w:pPr>
       <w:tabs>
         <w:tab w:val="center" w:pos="4153"/>
@@ -12609,7 +12568,7 @@
   <w:style w:type="paragraph" w:styleId="Footer">
     <w:name w:val="footer"/>
     <w:basedOn w:val="Normal"/>
-    <w:rsid w:val="0050120F"/>
+    <w:rsid w:val="00B11B0E"/>
     <w:pPr>
       <w:tabs>
         <w:tab w:val="center" w:pos="4153"/>
@@ -12620,7 +12579,7 @@
   <w:style w:type="paragraph" w:customStyle="1" w:styleId="Huisstijl-Sjabloonnaam">
     <w:name w:val="Huisstijl-Sjabloonnaam"/>
     <w:basedOn w:val="Huisstijl-Naw"/>
-    <w:rsid w:val="0050120F"/>
+    <w:rsid w:val="00B11B0E"/>
     <w:pPr>
       <w:spacing w:before="255" w:line="255" w:lineRule="exact"/>
     </w:pPr>
@@ -12632,7 +12591,7 @@
   <w:style w:type="paragraph" w:customStyle="1" w:styleId="Huisstijl-Naw">
     <w:name w:val="Huisstijl-Naw"/>
     <w:basedOn w:val="Normal"/>
-    <w:rsid w:val="0050120F"/>
+    <w:rsid w:val="00B11B0E"/>
     <w:rPr>
       <w:noProof/>
     </w:rPr>
@@ -12640,12 +12599,12 @@
   <w:style w:type="paragraph" w:customStyle="1" w:styleId="Huisstijl-Adres">
     <w:name w:val="Huisstijl-Adres"/>
     <w:basedOn w:val="Huisstijl-Naw"/>
-    <w:rsid w:val="0050120F"/>
+    <w:rsid w:val="00B11B0E"/>
   </w:style>
   <w:style w:type="paragraph" w:customStyle="1" w:styleId="Huisstijl-Kopje">
     <w:name w:val="Huisstijl-Kopje"/>
     <w:basedOn w:val="Huisstijl-Naw"/>
-    <w:rsid w:val="0050120F"/>
+    <w:rsid w:val="00B11B0E"/>
     <w:rPr>
       <w:b/>
       <w:sz w:val="17"/>
@@ -12654,12 +12613,12 @@
   <w:style w:type="paragraph" w:customStyle="1" w:styleId="Huisstijl-Gegeven">
     <w:name w:val="Huisstijl-Gegeven"/>
     <w:basedOn w:val="Huisstijl-Naw"/>
-    <w:rsid w:val="0050120F"/>
+    <w:rsid w:val="00B11B0E"/>
   </w:style>
   <w:style w:type="paragraph" w:customStyle="1" w:styleId="Huisstijl-Voettekst">
     <w:name w:val="Huisstijl-Voettekst"/>
     <w:basedOn w:val="Huisstijl-Naw"/>
-    <w:rsid w:val="0050120F"/>
+    <w:rsid w:val="00B11B0E"/>
     <w:rPr>
       <w:sz w:val="14"/>
     </w:rPr>
@@ -12667,7 +12626,7 @@
   <w:style w:type="numbering" w:customStyle="1" w:styleId="Huisstijl-LijstNummering">
     <w:name w:val="Huisstijl-LijstNummering"/>
     <w:uiPriority w:val="99"/>
-    <w:rsid w:val="0050120F"/>
+    <w:rsid w:val="00B11B0E"/>
     <w:pPr>
       <w:numPr>
         <w:numId w:val="6"/>
@@ -12677,7 +12636,7 @@
   <w:style w:type="paragraph" w:styleId="ListBullet">
     <w:name w:val="List Bullet"/>
     <w:basedOn w:val="Normal"/>
-    <w:rsid w:val="0050120F"/>
+    <w:rsid w:val="00B11B0E"/>
     <w:pPr>
       <w:numPr>
         <w:numId w:val="7"/>
@@ -12689,7 +12648,7 @@
     <w:name w:val="Kop 1 zonder nummer"/>
     <w:basedOn w:val="Heading1"/>
     <w:next w:val="Normal"/>
-    <w:rsid w:val="0050120F"/>
+    <w:rsid w:val="00B11B0E"/>
     <w:pPr>
       <w:numPr>
         <w:numId w:val="0"/>
@@ -12700,7 +12659,7 @@
     <w:name w:val="Kop 2 zonder nummer"/>
     <w:basedOn w:val="Heading2"/>
     <w:next w:val="Normal"/>
-    <w:rsid w:val="0050120F"/>
+    <w:rsid w:val="00B11B0E"/>
     <w:pPr>
       <w:numPr>
         <w:ilvl w:val="0"/>
@@ -12712,7 +12671,7 @@
     <w:name w:val="Kop 3 zonder nummer"/>
     <w:basedOn w:val="Heading3"/>
     <w:next w:val="Normal"/>
-    <w:rsid w:val="0050120F"/>
+    <w:rsid w:val="00B11B0E"/>
     <w:pPr>
       <w:numPr>
         <w:ilvl w:val="0"/>
@@ -12724,7 +12683,7 @@
     <w:name w:val="Kop 4 zonder nummer"/>
     <w:basedOn w:val="Heading4"/>
     <w:next w:val="Normal"/>
-    <w:rsid w:val="0050120F"/>
+    <w:rsid w:val="00B11B0E"/>
     <w:pPr>
       <w:numPr>
         <w:ilvl w:val="0"/>
@@ -12737,7 +12696,7 @@
     <w:basedOn w:val="Normal"/>
     <w:next w:val="Normal"/>
     <w:semiHidden/>
-    <w:rsid w:val="0050120F"/>
+    <w:rsid w:val="00B11B0E"/>
     <w:pPr>
       <w:ind w:left="567" w:hanging="567"/>
     </w:pPr>
@@ -12751,7 +12710,7 @@
     <w:basedOn w:val="Normal"/>
     <w:next w:val="Normal"/>
     <w:qFormat/>
-    <w:rsid w:val="0050120F"/>
+    <w:rsid w:val="00B11B0E"/>
     <w:pPr>
       <w:ind w:left="567" w:hanging="567"/>
     </w:pPr>
@@ -12765,7 +12724,7 @@
   <w:style w:type="numbering" w:customStyle="1" w:styleId="Huisstijl-LijstOpsomming">
     <w:name w:val="Huisstijl-LijstOpsomming"/>
     <w:uiPriority w:val="99"/>
-    <w:rsid w:val="0050120F"/>
+    <w:rsid w:val="00B11B0E"/>
     <w:pPr>
       <w:numPr>
         <w:numId w:val="7"/>
@@ -12775,7 +12734,7 @@
   <w:style w:type="paragraph" w:styleId="ListBullet2">
     <w:name w:val="List Bullet 2"/>
     <w:basedOn w:val="ListBullet"/>
-    <w:rsid w:val="0050120F"/>
+    <w:rsid w:val="00B11B0E"/>
     <w:pPr>
       <w:numPr>
         <w:ilvl w:val="1"/>
@@ -12785,7 +12744,7 @@
   <w:style w:type="paragraph" w:styleId="ListNumber2">
     <w:name w:val="List Number 2"/>
     <w:basedOn w:val="Normal"/>
-    <w:rsid w:val="0050120F"/>
+    <w:rsid w:val="00B11B0E"/>
     <w:pPr>
       <w:numPr>
         <w:ilvl w:val="1"/>
@@ -12797,7 +12756,7 @@
   <w:style w:type="paragraph" w:styleId="ListBullet3">
     <w:name w:val="List Bullet 3"/>
     <w:basedOn w:val="ListNumber2"/>
-    <w:rsid w:val="0050120F"/>
+    <w:rsid w:val="00B11B0E"/>
     <w:pPr>
       <w:numPr>
         <w:ilvl w:val="2"/>
@@ -12808,7 +12767,7 @@
   <w:style w:type="paragraph" w:styleId="ListNumber">
     <w:name w:val="List Number"/>
     <w:basedOn w:val="Normal"/>
-    <w:rsid w:val="0050120F"/>
+    <w:rsid w:val="00B11B0E"/>
     <w:pPr>
       <w:numPr>
         <w:numId w:val="6"/>
@@ -12819,7 +12778,7 @@
   <w:style w:type="paragraph" w:styleId="ListNumber3">
     <w:name w:val="List Number 3"/>
     <w:basedOn w:val="Normal"/>
-    <w:rsid w:val="0050120F"/>
+    <w:rsid w:val="00B11B0E"/>
     <w:pPr>
       <w:numPr>
         <w:ilvl w:val="2"/>
@@ -13034,7 +12993,7 @@
   <w:style w:type="paragraph" w:default="1" w:styleId="Normal">
     <w:name w:val="Normal"/>
     <w:qFormat/>
-    <w:rsid w:val="0050120F"/>
+    <w:rsid w:val="00B11B0E"/>
     <w:pPr>
       <w:spacing w:line="255" w:lineRule="atLeast"/>
     </w:pPr>
@@ -13050,7 +13009,7 @@
     <w:basedOn w:val="Normal"/>
     <w:next w:val="Normal"/>
     <w:qFormat/>
-    <w:rsid w:val="0050120F"/>
+    <w:rsid w:val="00B11B0E"/>
     <w:pPr>
       <w:keepNext/>
       <w:keepLines/>
@@ -13072,7 +13031,7 @@
     <w:basedOn w:val="Heading1"/>
     <w:next w:val="Normal"/>
     <w:qFormat/>
-    <w:rsid w:val="0050120F"/>
+    <w:rsid w:val="00B11B0E"/>
     <w:pPr>
       <w:numPr>
         <w:ilvl w:val="1"/>
@@ -13092,7 +13051,7 @@
     <w:basedOn w:val="Heading2"/>
     <w:next w:val="Normal"/>
     <w:qFormat/>
-    <w:rsid w:val="0050120F"/>
+    <w:rsid w:val="00B11B0E"/>
     <w:pPr>
       <w:numPr>
         <w:ilvl w:val="2"/>
@@ -13110,7 +13069,7 @@
     <w:basedOn w:val="Heading3"/>
     <w:next w:val="Normal"/>
     <w:qFormat/>
-    <w:rsid w:val="0050120F"/>
+    <w:rsid w:val="00B11B0E"/>
     <w:pPr>
       <w:numPr>
         <w:ilvl w:val="3"/>
@@ -13128,7 +13087,7 @@
     <w:basedOn w:val="Heading4"/>
     <w:next w:val="Normal"/>
     <w:qFormat/>
-    <w:rsid w:val="0050120F"/>
+    <w:rsid w:val="00B11B0E"/>
     <w:pPr>
       <w:numPr>
         <w:ilvl w:val="4"/>
@@ -13146,7 +13105,7 @@
     <w:uiPriority w:val="1"/>
     <w:semiHidden/>
     <w:unhideWhenUsed/>
-    <w:rsid w:val="0050120F"/>
+    <w:rsid w:val="00B11B0E"/>
   </w:style>
   <w:style w:type="table" w:default="1" w:styleId="TableNormal">
     <w:name w:val="Normal Table"/>
@@ -13168,12 +13127,12 @@
     <w:uiPriority w:val="99"/>
     <w:semiHidden/>
     <w:unhideWhenUsed/>
-    <w:rsid w:val="0050120F"/>
+    <w:rsid w:val="00B11B0E"/>
   </w:style>
   <w:style w:type="paragraph" w:styleId="Header">
     <w:name w:val="header"/>
     <w:basedOn w:val="Normal"/>
-    <w:rsid w:val="0050120F"/>
+    <w:rsid w:val="00B11B0E"/>
     <w:pPr>
       <w:tabs>
         <w:tab w:val="center" w:pos="4153"/>
@@ -13184,7 +13143,7 @@
   <w:style w:type="paragraph" w:styleId="Footer">
     <w:name w:val="footer"/>
     <w:basedOn w:val="Normal"/>
-    <w:rsid w:val="0050120F"/>
+    <w:rsid w:val="00B11B0E"/>
     <w:pPr>
       <w:tabs>
         <w:tab w:val="center" w:pos="4153"/>
@@ -13195,7 +13154,7 @@
   <w:style w:type="paragraph" w:customStyle="1" w:styleId="Huisstijl-Sjabloonnaam">
     <w:name w:val="Huisstijl-Sjabloonnaam"/>
     <w:basedOn w:val="Huisstijl-Naw"/>
-    <w:rsid w:val="0050120F"/>
+    <w:rsid w:val="00B11B0E"/>
     <w:pPr>
       <w:spacing w:before="255" w:line="255" w:lineRule="exact"/>
     </w:pPr>
@@ -13207,7 +13166,7 @@
   <w:style w:type="paragraph" w:customStyle="1" w:styleId="Huisstijl-Naw">
     <w:name w:val="Huisstijl-Naw"/>
     <w:basedOn w:val="Normal"/>
-    <w:rsid w:val="0050120F"/>
+    <w:rsid w:val="00B11B0E"/>
     <w:rPr>
       <w:noProof/>
     </w:rPr>
@@ -13215,12 +13174,12 @@
   <w:style w:type="paragraph" w:customStyle="1" w:styleId="Huisstijl-Adres">
     <w:name w:val="Huisstijl-Adres"/>
     <w:basedOn w:val="Huisstijl-Naw"/>
-    <w:rsid w:val="0050120F"/>
+    <w:rsid w:val="00B11B0E"/>
   </w:style>
   <w:style w:type="paragraph" w:customStyle="1" w:styleId="Huisstijl-Kopje">
     <w:name w:val="Huisstijl-Kopje"/>
     <w:basedOn w:val="Huisstijl-Naw"/>
-    <w:rsid w:val="0050120F"/>
+    <w:rsid w:val="00B11B0E"/>
     <w:rPr>
       <w:b/>
       <w:sz w:val="17"/>
@@ -13229,12 +13188,12 @@
   <w:style w:type="paragraph" w:customStyle="1" w:styleId="Huisstijl-Gegeven">
     <w:name w:val="Huisstijl-Gegeven"/>
     <w:basedOn w:val="Huisstijl-Naw"/>
-    <w:rsid w:val="0050120F"/>
+    <w:rsid w:val="00B11B0E"/>
   </w:style>
   <w:style w:type="paragraph" w:customStyle="1" w:styleId="Huisstijl-Voettekst">
     <w:name w:val="Huisstijl-Voettekst"/>
     <w:basedOn w:val="Huisstijl-Naw"/>
-    <w:rsid w:val="0050120F"/>
+    <w:rsid w:val="00B11B0E"/>
     <w:rPr>
       <w:sz w:val="14"/>
     </w:rPr>
@@ -13242,7 +13201,7 @@
   <w:style w:type="numbering" w:customStyle="1" w:styleId="Huisstijl-LijstNummering">
     <w:name w:val="Huisstijl-LijstNummering"/>
     <w:uiPriority w:val="99"/>
-    <w:rsid w:val="0050120F"/>
+    <w:rsid w:val="00B11B0E"/>
     <w:pPr>
       <w:numPr>
         <w:numId w:val="6"/>
@@ -13252,7 +13211,7 @@
   <w:style w:type="paragraph" w:styleId="ListBullet">
     <w:name w:val="List Bullet"/>
     <w:basedOn w:val="Normal"/>
-    <w:rsid w:val="0050120F"/>
+    <w:rsid w:val="00B11B0E"/>
     <w:pPr>
       <w:numPr>
         <w:numId w:val="7"/>
@@ -13264,7 +13223,7 @@
     <w:name w:val="Kop 1 zonder nummer"/>
     <w:basedOn w:val="Heading1"/>
     <w:next w:val="Normal"/>
-    <w:rsid w:val="0050120F"/>
+    <w:rsid w:val="00B11B0E"/>
     <w:pPr>
       <w:numPr>
         <w:numId w:val="0"/>
@@ -13275,7 +13234,7 @@
     <w:name w:val="Kop 2 zonder nummer"/>
     <w:basedOn w:val="Heading2"/>
     <w:next w:val="Normal"/>
-    <w:rsid w:val="0050120F"/>
+    <w:rsid w:val="00B11B0E"/>
     <w:pPr>
       <w:numPr>
         <w:ilvl w:val="0"/>
@@ -13287,7 +13246,7 @@
     <w:name w:val="Kop 3 zonder nummer"/>
     <w:basedOn w:val="Heading3"/>
     <w:next w:val="Normal"/>
-    <w:rsid w:val="0050120F"/>
+    <w:rsid w:val="00B11B0E"/>
     <w:pPr>
       <w:numPr>
         <w:ilvl w:val="0"/>
@@ -13299,7 +13258,7 @@
     <w:name w:val="Kop 4 zonder nummer"/>
     <w:basedOn w:val="Heading4"/>
     <w:next w:val="Normal"/>
-    <w:rsid w:val="0050120F"/>
+    <w:rsid w:val="00B11B0E"/>
     <w:pPr>
       <w:numPr>
         <w:ilvl w:val="0"/>
@@ -13312,7 +13271,7 @@
     <w:basedOn w:val="Normal"/>
     <w:next w:val="Normal"/>
     <w:semiHidden/>
-    <w:rsid w:val="0050120F"/>
+    <w:rsid w:val="00B11B0E"/>
     <w:pPr>
       <w:ind w:left="567" w:hanging="567"/>
     </w:pPr>
@@ -13326,7 +13285,7 @@
     <w:basedOn w:val="Normal"/>
     <w:next w:val="Normal"/>
     <w:qFormat/>
-    <w:rsid w:val="0050120F"/>
+    <w:rsid w:val="00B11B0E"/>
     <w:pPr>
       <w:ind w:left="567" w:hanging="567"/>
     </w:pPr>
@@ -13340,7 +13299,7 @@
   <w:style w:type="numbering" w:customStyle="1" w:styleId="Huisstijl-LijstOpsomming">
     <w:name w:val="Huisstijl-LijstOpsomming"/>
     <w:uiPriority w:val="99"/>
-    <w:rsid w:val="0050120F"/>
+    <w:rsid w:val="00B11B0E"/>
     <w:pPr>
       <w:numPr>
         <w:numId w:val="7"/>
@@ -13350,7 +13309,7 @@
   <w:style w:type="paragraph" w:styleId="ListBullet2">
     <w:name w:val="List Bullet 2"/>
     <w:basedOn w:val="ListBullet"/>
-    <w:rsid w:val="0050120F"/>
+    <w:rsid w:val="00B11B0E"/>
     <w:pPr>
       <w:numPr>
         <w:ilvl w:val="1"/>
@@ -13360,7 +13319,7 @@
   <w:style w:type="paragraph" w:styleId="ListNumber2">
     <w:name w:val="List Number 2"/>
     <w:basedOn w:val="Normal"/>
-    <w:rsid w:val="0050120F"/>
+    <w:rsid w:val="00B11B0E"/>
     <w:pPr>
       <w:numPr>
         <w:ilvl w:val="1"/>
@@ -13372,7 +13331,7 @@
   <w:style w:type="paragraph" w:styleId="ListBullet3">
     <w:name w:val="List Bullet 3"/>
     <w:basedOn w:val="ListNumber2"/>
-    <w:rsid w:val="0050120F"/>
+    <w:rsid w:val="00B11B0E"/>
     <w:pPr>
       <w:numPr>
         <w:ilvl w:val="2"/>
@@ -13383,7 +13342,7 @@
   <w:style w:type="paragraph" w:styleId="ListNumber">
     <w:name w:val="List Number"/>
     <w:basedOn w:val="Normal"/>
-    <w:rsid w:val="0050120F"/>
+    <w:rsid w:val="00B11B0E"/>
     <w:pPr>
       <w:numPr>
         <w:numId w:val="6"/>
@@ -13394,7 +13353,7 @@
   <w:style w:type="paragraph" w:styleId="ListNumber3">
     <w:name w:val="List Number 3"/>
     <w:basedOn w:val="Normal"/>
-    <w:rsid w:val="0050120F"/>
+    <w:rsid w:val="00B11B0E"/>
     <w:pPr>
       <w:numPr>
         <w:ilvl w:val="2"/>

</xml_diff>